<commit_message>
subienco cambios de mergue
</commit_message>
<xml_diff>
--- a/discovery-service/src/main/resources/taller Leccion 6.docx
+++ b/discovery-service/src/main/resources/taller Leccion 6.docx
@@ -9,11 +9,7 @@
       </w:pPr>
       <w:r>
         <w:rPr/>
-        <w:t xml:space="preserve">A. </w:t>
-      </w:r>
-      <w:r>
-        <w:rPr/>
-        <w:t xml:space="preserve">Hystrix </w:t>
+        <w:t xml:space="preserve">A. Hystrix </w:t>
       </w:r>
     </w:p>
     <w:p>
@@ -86,186 +82,6 @@
       </w:pPr>
       <w:r>
         <w:rPr/>
-      </w:r>
-    </w:p>
-    <w:p>
-      <w:pPr>
-        <w:pStyle w:val="Normal"/>
-        <w:rPr/>
-      </w:pPr>
-      <w:r>
-        <w:rPr/>
-      </w:r>
-    </w:p>
-    <w:p>
-      <w:pPr>
-        <w:pStyle w:val="Normal"/>
-        <w:rPr/>
-      </w:pPr>
-      <w:r>
-        <w:rPr/>
-      </w:r>
-    </w:p>
-    <w:p>
-      <w:pPr>
-        <w:pStyle w:val="Normal"/>
-        <w:rPr/>
-      </w:pPr>
-      <w:r>
-        <w:rPr/>
-      </w:r>
-    </w:p>
-    <w:p>
-      <w:pPr>
-        <w:pStyle w:val="Normal"/>
-        <w:rPr/>
-      </w:pPr>
-      <w:r>
-        <w:rPr/>
-      </w:r>
-    </w:p>
-    <w:p>
-      <w:pPr>
-        <w:pStyle w:val="Normal"/>
-        <w:rPr/>
-      </w:pPr>
-      <w:r>
-        <w:rPr/>
-      </w:r>
-    </w:p>
-    <w:p>
-      <w:pPr>
-        <w:pStyle w:val="Normal"/>
-        <w:rPr/>
-      </w:pPr>
-      <w:r>
-        <w:rPr/>
-      </w:r>
-    </w:p>
-    <w:p>
-      <w:pPr>
-        <w:pStyle w:val="Normal"/>
-        <w:rPr/>
-      </w:pPr>
-      <w:r>
-        <w:rPr/>
-      </w:r>
-    </w:p>
-    <w:p>
-      <w:pPr>
-        <w:pStyle w:val="Normal"/>
-        <w:rPr/>
-      </w:pPr>
-      <w:r>
-        <w:rPr/>
-      </w:r>
-    </w:p>
-    <w:p>
-      <w:pPr>
-        <w:pStyle w:val="Normal"/>
-        <w:rPr/>
-      </w:pPr>
-      <w:r>
-        <w:rPr/>
-      </w:r>
-    </w:p>
-    <w:p>
-      <w:pPr>
-        <w:pStyle w:val="Normal"/>
-        <w:rPr/>
-      </w:pPr>
-      <w:r>
-        <w:rPr/>
-      </w:r>
-    </w:p>
-    <w:p>
-      <w:pPr>
-        <w:pStyle w:val="Normal"/>
-        <w:rPr/>
-      </w:pPr>
-      <w:r>
-        <w:rPr/>
-      </w:r>
-    </w:p>
-    <w:p>
-      <w:pPr>
-        <w:pStyle w:val="Normal"/>
-        <w:rPr/>
-      </w:pPr>
-      <w:r>
-        <w:rPr/>
-      </w:r>
-    </w:p>
-    <w:p>
-      <w:pPr>
-        <w:pStyle w:val="Normal"/>
-        <w:rPr/>
-      </w:pPr>
-      <w:r>
-        <w:rPr/>
-      </w:r>
-    </w:p>
-    <w:p>
-      <w:pPr>
-        <w:pStyle w:val="Normal"/>
-        <w:rPr/>
-      </w:pPr>
-      <w:r>
-        <w:rPr/>
-      </w:r>
-    </w:p>
-    <w:p>
-      <w:pPr>
-        <w:pStyle w:val="Normal"/>
-        <w:rPr/>
-      </w:pPr>
-      <w:r>
-        <w:rPr/>
-      </w:r>
-    </w:p>
-    <w:p>
-      <w:pPr>
-        <w:pStyle w:val="Normal"/>
-        <w:rPr/>
-      </w:pPr>
-      <w:r>
-        <w:rPr/>
-      </w:r>
-    </w:p>
-    <w:p>
-      <w:pPr>
-        <w:pStyle w:val="Normal"/>
-        <w:rPr/>
-      </w:pPr>
-      <w:r>
-        <w:rPr/>
-      </w:r>
-    </w:p>
-    <w:p>
-      <w:pPr>
-        <w:pStyle w:val="Normal"/>
-        <w:rPr/>
-      </w:pPr>
-      <w:r>
-        <w:rPr/>
-      </w:r>
-    </w:p>
-    <w:p>
-      <w:pPr>
-        <w:pStyle w:val="Normal"/>
-        <w:rPr/>
-      </w:pPr>
-      <w:r>
-        <w:rPr/>
-      </w:r>
-    </w:p>
-    <w:p>
-      <w:pPr>
-        <w:pStyle w:val="Normal"/>
-        <w:rPr/>
-      </w:pPr>
-      <w:r>
-        <w:rPr/>
         <w:drawing>
           <wp:anchor behindDoc="0" distT="0" distB="0" distL="0" distR="0" simplePos="0" locked="0" layoutInCell="1" allowOverlap="1" relativeHeight="3">
             <wp:simplePos x="0" y="0"/>
@@ -383,132 +199,6 @@
       </w:pPr>
       <w:r>
         <w:rPr/>
-      </w:r>
-    </w:p>
-    <w:p>
-      <w:pPr>
-        <w:pStyle w:val="Normal"/>
-        <w:rPr/>
-      </w:pPr>
-      <w:r>
-        <w:rPr/>
-      </w:r>
-    </w:p>
-    <w:p>
-      <w:pPr>
-        <w:pStyle w:val="Normal"/>
-        <w:rPr/>
-      </w:pPr>
-      <w:r>
-        <w:rPr/>
-      </w:r>
-    </w:p>
-    <w:p>
-      <w:pPr>
-        <w:pStyle w:val="Normal"/>
-        <w:rPr/>
-      </w:pPr>
-      <w:r>
-        <w:rPr/>
-      </w:r>
-    </w:p>
-    <w:p>
-      <w:pPr>
-        <w:pStyle w:val="Normal"/>
-        <w:rPr/>
-      </w:pPr>
-      <w:r>
-        <w:rPr/>
-      </w:r>
-    </w:p>
-    <w:p>
-      <w:pPr>
-        <w:pStyle w:val="Normal"/>
-        <w:rPr/>
-      </w:pPr>
-      <w:r>
-        <w:rPr/>
-      </w:r>
-    </w:p>
-    <w:p>
-      <w:pPr>
-        <w:pStyle w:val="Normal"/>
-        <w:rPr/>
-      </w:pPr>
-      <w:r>
-        <w:rPr/>
-      </w:r>
-    </w:p>
-    <w:p>
-      <w:pPr>
-        <w:pStyle w:val="Normal"/>
-        <w:rPr/>
-      </w:pPr>
-      <w:r>
-        <w:rPr/>
-      </w:r>
-    </w:p>
-    <w:p>
-      <w:pPr>
-        <w:pStyle w:val="Normal"/>
-        <w:rPr/>
-      </w:pPr>
-      <w:r>
-        <w:rPr/>
-      </w:r>
-    </w:p>
-    <w:p>
-      <w:pPr>
-        <w:pStyle w:val="Normal"/>
-        <w:rPr/>
-      </w:pPr>
-      <w:r>
-        <w:rPr/>
-      </w:r>
-    </w:p>
-    <w:p>
-      <w:pPr>
-        <w:pStyle w:val="Normal"/>
-        <w:rPr/>
-      </w:pPr>
-      <w:r>
-        <w:rPr/>
-      </w:r>
-    </w:p>
-    <w:p>
-      <w:pPr>
-        <w:pStyle w:val="Normal"/>
-        <w:rPr/>
-      </w:pPr>
-      <w:r>
-        <w:rPr/>
-      </w:r>
-    </w:p>
-    <w:p>
-      <w:pPr>
-        <w:pStyle w:val="Normal"/>
-        <w:rPr/>
-      </w:pPr>
-      <w:r>
-        <w:rPr/>
-      </w:r>
-    </w:p>
-    <w:p>
-      <w:pPr>
-        <w:pStyle w:val="Normal"/>
-        <w:rPr/>
-      </w:pPr>
-      <w:r>
-        <w:rPr/>
-      </w:r>
-    </w:p>
-    <w:p>
-      <w:pPr>
-        <w:pStyle w:val="Normal"/>
-        <w:rPr/>
-      </w:pPr>
-      <w:r>
-        <w:rPr/>
         <w:drawing>
           <wp:anchor behindDoc="0" distT="0" distB="0" distL="0" distR="0" simplePos="0" locked="0" layoutInCell="1" allowOverlap="1" relativeHeight="4">
             <wp:simplePos x="0" y="0"/>
@@ -636,51 +326,6 @@
       </w:pPr>
       <w:r>
         <w:rPr/>
-      </w:r>
-    </w:p>
-    <w:p>
-      <w:pPr>
-        <w:pStyle w:val="Normal"/>
-        <w:rPr/>
-      </w:pPr>
-      <w:r>
-        <w:rPr/>
-      </w:r>
-    </w:p>
-    <w:p>
-      <w:pPr>
-        <w:pStyle w:val="Normal"/>
-        <w:rPr/>
-      </w:pPr>
-      <w:r>
-        <w:rPr/>
-      </w:r>
-    </w:p>
-    <w:p>
-      <w:pPr>
-        <w:pStyle w:val="Normal"/>
-        <w:rPr/>
-      </w:pPr>
-      <w:r>
-        <w:rPr/>
-      </w:r>
-    </w:p>
-    <w:p>
-      <w:pPr>
-        <w:pStyle w:val="Normal"/>
-        <w:rPr/>
-      </w:pPr>
-      <w:r>
-        <w:rPr/>
-      </w:r>
-    </w:p>
-    <w:p>
-      <w:pPr>
-        <w:pStyle w:val="Normal"/>
-        <w:rPr/>
-      </w:pPr>
-      <w:r>
-        <w:rPr/>
         <w:t>D. Jaeger</w:t>
       </w:r>
     </w:p>
@@ -989,14 +634,42 @@
       </w:pPr>
       <w:r>
         <w:rPr/>
+      </w:r>
+    </w:p>
+    <w:p>
+      <w:pPr>
+        <w:pStyle w:val="Normal"/>
+        <w:rPr/>
+      </w:pPr>
+      <w:r>
+        <w:rPr/>
+      </w:r>
+    </w:p>
+    <w:p>
+      <w:pPr>
+        <w:pStyle w:val="Normal"/>
+        <w:rPr/>
+      </w:pPr>
+      <w:r>
+        <w:rPr/>
+        <w:t>E: GaryLog</w:t>
+      </w:r>
+    </w:p>
+    <w:p>
+      <w:pPr>
+        <w:pStyle w:val="Normal"/>
+        <w:rPr/>
+      </w:pPr>
+      <w:r>
+        <w:rPr/>
         <w:drawing>
           <wp:anchor behindDoc="0" distT="0" distB="0" distL="0" distR="0" simplePos="0" locked="0" layoutInCell="1" allowOverlap="1" relativeHeight="10">
             <wp:simplePos x="0" y="0"/>
             <wp:positionH relativeFrom="column">
-              <wp:posOffset>33020</wp:posOffset>
-            </wp:positionH>
-            <wp:positionV relativeFrom="paragraph">
-              <wp:posOffset>151130</wp:posOffset>
+              <wp:align>center</wp:align>
+            </wp:positionH>
+            <wp:positionV relativeFrom="paragraph">
+              <wp:posOffset>635</wp:posOffset>
             </wp:positionV>
             <wp:extent cx="6332220" cy="3561715"/>
             <wp:effectExtent l="0" t="0" r="0" b="0"/>
@@ -1016,6 +689,60 @@
                   </pic:nvPicPr>
                   <pic:blipFill>
                     <a:blip r:embed="rId10"/>
+                    <a:stretch>
+                      <a:fillRect/>
+                    </a:stretch>
+                  </pic:blipFill>
+                  <pic:spPr bwMode="auto">
+                    <a:xfrm>
+                      <a:off x="0" y="0"/>
+                      <a:ext cx="6332220" cy="3561715"/>
+                    </a:xfrm>
+                    <a:prstGeom prst="rect">
+                      <a:avLst/>
+                    </a:prstGeom>
+                  </pic:spPr>
+                </pic:pic>
+              </a:graphicData>
+            </a:graphic>
+          </wp:anchor>
+        </w:drawing>
+      </w:r>
+    </w:p>
+    <w:p>
+      <w:pPr>
+        <w:pStyle w:val="Normal"/>
+        <w:rPr/>
+      </w:pPr>
+      <w:r>
+        <w:rPr/>
+        <w:drawing>
+          <wp:anchor behindDoc="0" distT="0" distB="0" distL="0" distR="0" simplePos="0" locked="0" layoutInCell="1" allowOverlap="1" relativeHeight="11">
+            <wp:simplePos x="0" y="0"/>
+            <wp:positionH relativeFrom="column">
+              <wp:align>center</wp:align>
+            </wp:positionH>
+            <wp:positionV relativeFrom="paragraph">
+              <wp:posOffset>635</wp:posOffset>
+            </wp:positionV>
+            <wp:extent cx="6332220" cy="3561715"/>
+            <wp:effectExtent l="0" t="0" r="0" b="0"/>
+            <wp:wrapSquare wrapText="largest"/>
+            <wp:docPr id="10" name="Image10" descr=""/>
+            <wp:cNvGraphicFramePr>
+              <a:graphicFrameLocks xmlns:a="http://schemas.openxmlformats.org/drawingml/2006/main" noChangeAspect="1"/>
+            </wp:cNvGraphicFramePr>
+            <a:graphic xmlns:a="http://schemas.openxmlformats.org/drawingml/2006/main">
+              <a:graphicData uri="http://schemas.openxmlformats.org/drawingml/2006/picture">
+                <pic:pic xmlns:pic="http://schemas.openxmlformats.org/drawingml/2006/picture">
+                  <pic:nvPicPr>
+                    <pic:cNvPr id="10" name="Image10" descr=""/>
+                    <pic:cNvPicPr>
+                      <a:picLocks noChangeAspect="1" noChangeArrowheads="1"/>
+                    </pic:cNvPicPr>
+                  </pic:nvPicPr>
+                  <pic:blipFill>
+                    <a:blip r:embed="rId11"/>
                     <a:stretch>
                       <a:fillRect/>
                     </a:stretch>
@@ -1043,6 +770,7 @@
       <w:pgNumType w:fmt="decimal"/>
       <w:formProt w:val="false"/>
       <w:textDirection w:val="lrTb"/>
+      <w:docGrid w:type="default" w:linePitch="100" w:charSpace="0"/>
     </w:sectPr>
   </w:body>
 </w:document>
@@ -1055,15 +783,12 @@
       <w:rPr>
         <w:rFonts w:ascii="Liberation Serif" w:hAnsi="Liberation Serif" w:eastAsia="Noto Sans CJK SC" w:cs="Lohit Devanagari"/>
         <w:kern w:val="2"/>
-        <w:sz w:val="24"/>
         <w:szCs w:val="24"/>
         <w:lang w:val="en-US" w:eastAsia="zh-CN" w:bidi="hi-IN"/>
       </w:rPr>
     </w:rPrDefault>
     <w:pPrDefault>
-      <w:pPr>
-        <w:widowControl/>
-      </w:pPr>
+      <w:pPr/>
     </w:pPrDefault>
   </w:docDefaults>
   <w:style w:type="paragraph" w:styleId="Normal">
@@ -1071,6 +796,8 @@
     <w:qFormat/>
     <w:pPr>
       <w:widowControl/>
+      <w:bidi w:val="0"/>
+      <w:jc w:val="left"/>
     </w:pPr>
     <w:rPr>
       <w:rFonts w:ascii="Liberation Serif" w:hAnsi="Liberation Serif" w:eastAsia="Noto Sans CJK SC" w:cs="Lohit Devanagari"/>

</xml_diff>